<commit_message>
v1 spec. Ezt küldtem el Csanádnak.
</commit_message>
<xml_diff>
--- a/torpedo_specification.docx
+++ b/torpedo_specification.docx
@@ -1,6 +1,6 @@
 
 <file path=word/document.xml><?xml version="1.0" encoding="utf-8"?>
-<w:document xmlns:wpc="http://schemas.microsoft.com/office/word/2010/wordprocessingCanvas" xmlns:mc="http://schemas.openxmlformats.org/markup-compatibility/2006" xmlns:o="urn:schemas-microsoft-com:office:office" xmlns:r="http://schemas.openxmlformats.org/officeDocument/2006/relationships" xmlns:m="http://schemas.openxmlformats.org/officeDocument/2006/math" xmlns:v="urn:schemas-microsoft-com:vml" xmlns:wp14="http://schemas.microsoft.com/office/word/2010/wordprocessingDrawing" xmlns:wp="http://schemas.openxmlformats.org/drawingml/2006/wordprocessingDrawing" xmlns:w10="urn:schemas-microsoft-com:office:word" xmlns:w="http://schemas.openxmlformats.org/wordprocessingml/2006/main" xmlns:w14="http://schemas.microsoft.com/office/word/2010/wordml" xmlns:w15="http://schemas.microsoft.com/office/word/2012/wordml" xmlns:wpg="http://schemas.microsoft.com/office/word/2010/wordprocessingGroup" xmlns:wpi="http://schemas.microsoft.com/office/word/2010/wordprocessingInk" xmlns:wne="http://schemas.microsoft.com/office/word/2006/wordml" xmlns:wps="http://schemas.microsoft.com/office/word/2010/wordprocessingShape" mc:Ignorable="w14 w15 wp14">
+<w:document xmlns:wpc="http://schemas.microsoft.com/office/word/2010/wordprocessingCanvas" xmlns:cx="http://schemas.microsoft.com/office/drawing/2014/chartex" xmlns:cx1="http://schemas.microsoft.com/office/drawing/2015/9/8/chartex" xmlns:mc="http://schemas.openxmlformats.org/markup-compatibility/2006" xmlns:o="urn:schemas-microsoft-com:office:office" xmlns:r="http://schemas.openxmlformats.org/officeDocument/2006/relationships" xmlns:m="http://schemas.openxmlformats.org/officeDocument/2006/math" xmlns:v="urn:schemas-microsoft-com:vml" xmlns:wp14="http://schemas.microsoft.com/office/word/2010/wordprocessingDrawing" xmlns:wp="http://schemas.openxmlformats.org/drawingml/2006/wordprocessingDrawing" xmlns:w10="urn:schemas-microsoft-com:office:word" xmlns:w="http://schemas.openxmlformats.org/wordprocessingml/2006/main" xmlns:w14="http://schemas.microsoft.com/office/word/2010/wordml" xmlns:w15="http://schemas.microsoft.com/office/word/2012/wordml" xmlns:w16se="http://schemas.microsoft.com/office/word/2015/wordml/symex" xmlns:wpg="http://schemas.microsoft.com/office/word/2010/wordprocessingGroup" xmlns:wpi="http://schemas.microsoft.com/office/word/2010/wordprocessingInk" xmlns:wne="http://schemas.microsoft.com/office/word/2006/wordml" xmlns:wps="http://schemas.microsoft.com/office/word/2010/wordprocessingShape" mc:Ignorable="w14 w15 w16se wp14">
   <w:body>
     <w:p>
       <w:pPr>
@@ -140,23 +140,7 @@
           <w:i/>
           <w:sz w:val="36"/>
         </w:rPr>
-        <w:t xml:space="preserve">Játék </w:t>
-      </w:r>
-      <w:proofErr w:type="spellStart"/>
-      <w:r>
-        <w:rPr>
-          <w:i/>
-          <w:sz w:val="36"/>
-        </w:rPr>
-        <w:t>in</w:t>
-      </w:r>
-      <w:proofErr w:type="spellEnd"/>
-      <w:r>
-        <w:rPr>
-          <w:i/>
-          <w:sz w:val="36"/>
-        </w:rPr>
-        <w:t xml:space="preserve"> Java</w:t>
+        <w:t>Játék in Java</w:t>
       </w:r>
     </w:p>
     <w:p>
@@ -291,6 +275,13 @@
     </w:p>
     <w:sdt>
       <w:sdtPr>
+        <w:rPr>
+          <w:rFonts w:asciiTheme="minorHAnsi" w:eastAsiaTheme="minorHAnsi" w:hAnsiTheme="minorHAnsi" w:cstheme="minorBidi"/>
+          <w:color w:val="auto"/>
+          <w:sz w:val="22"/>
+          <w:szCs w:val="22"/>
+          <w:lang w:eastAsia="en-US"/>
+        </w:rPr>
         <w:id w:val="1131592688"/>
         <w:docPartObj>
           <w:docPartGallery w:val="Table of Contents"/>
@@ -299,13 +290,8 @@
       </w:sdtPr>
       <w:sdtEndPr>
         <w:rPr>
-          <w:rFonts w:asciiTheme="minorHAnsi" w:eastAsiaTheme="minorHAnsi" w:hAnsiTheme="minorHAnsi" w:cstheme="minorBidi"/>
           <w:b/>
           <w:bCs/>
-          <w:color w:val="auto"/>
-          <w:sz w:val="22"/>
-          <w:szCs w:val="22"/>
-          <w:lang w:eastAsia="en-US"/>
         </w:rPr>
       </w:sdtEndPr>
       <w:sdtContent>
@@ -1183,12 +1169,7 @@
         </w:numPr>
       </w:pPr>
       <w:r>
-        <w:t>A játék állása egyértelműen közölve legyen folya</w:t>
-      </w:r>
-      <w:bookmarkStart w:id="2" w:name="_GoBack"/>
-      <w:bookmarkEnd w:id="2"/>
-      <w:r>
-        <w:t xml:space="preserve">matosan. </w:t>
+        <w:t xml:space="preserve">A játék állása egyértelműen közölve legyen folyamatosan. </w:t>
       </w:r>
       <w:r>
         <w:t>A győzelmet követően felhasználói értesítés jelenjen meg az állapotról.</w:t>
@@ -1225,7 +1206,7 @@
           <w:sz w:val="32"/>
         </w:rPr>
       </w:pPr>
-      <w:bookmarkStart w:id="3" w:name="_Toc477476982"/>
+      <w:bookmarkStart w:id="2" w:name="_Toc477476982"/>
       <w:r>
         <w:rPr>
           <w:b/>
@@ -1233,7 +1214,7 @@
         </w:rPr>
         <w:t>A szoftver felépítése</w:t>
       </w:r>
-      <w:bookmarkEnd w:id="3"/>
+      <w:bookmarkEnd w:id="2"/>
     </w:p>
     <w:p>
       <w:pPr>
@@ -1259,7 +1240,7 @@
           <w:sz w:val="28"/>
         </w:rPr>
       </w:pPr>
-      <w:bookmarkStart w:id="4" w:name="_Toc477476983"/>
+      <w:bookmarkStart w:id="3" w:name="_Toc477476983"/>
       <w:r>
         <w:rPr>
           <w:b/>
@@ -1267,7 +1248,7 @@
         </w:rPr>
         <w:t>GUI</w:t>
       </w:r>
-      <w:bookmarkEnd w:id="4"/>
+      <w:bookmarkEnd w:id="3"/>
     </w:p>
     <w:p>
       <w:pPr>
@@ -1371,7 +1352,7 @@
           <w:sz w:val="28"/>
         </w:rPr>
       </w:pPr>
-      <w:bookmarkStart w:id="5" w:name="_Toc477476984"/>
+      <w:bookmarkStart w:id="4" w:name="_Toc477476984"/>
       <w:r>
         <w:rPr>
           <w:b/>
@@ -1379,7 +1360,7 @@
         </w:rPr>
         <w:t>Control</w:t>
       </w:r>
-      <w:bookmarkEnd w:id="5"/>
+      <w:bookmarkEnd w:id="4"/>
     </w:p>
     <w:p>
       <w:pPr>
@@ -1387,6 +1368,20 @@
       </w:pPr>
       <w:r>
         <w:t>A szoftver Control komponense tartalmaz minden olyan függvény implementációt, amely a játékmenethez szükséges és nem kapcsolódik szorosan a felhasználói felülethez vagy a hálózatkezeléshez.</w:t>
+      </w:r>
+    </w:p>
+    <w:p>
+      <w:pPr>
+        <w:ind w:left="1418" w:firstLine="283"/>
+      </w:pPr>
+      <w:r>
+        <w:t>A szabályok alapján adódik egy olyan követelmény, amely kiemelendő a Control-on belül. A lepakolás folyamata során a legfontosabb, hogy vizsgálva legyenek a már lerakott elemek és új elem lerakása során tiltásra kerüljön minden olyan cella</w:t>
+      </w:r>
+      <w:r>
+        <w:t xml:space="preserve"> a GUI-n</w:t>
+      </w:r>
+      <w:r>
+        <w:t xml:space="preserve">, amely a hajó/hajók felépítése során nem engedélyezett. (A megkötések első két pontja alapján). </w:t>
       </w:r>
     </w:p>
     <w:p>
@@ -1402,7 +1397,7 @@
           <w:sz w:val="28"/>
         </w:rPr>
       </w:pPr>
-      <w:bookmarkStart w:id="6" w:name="_Toc477476985"/>
+      <w:bookmarkStart w:id="5" w:name="_Toc477476985"/>
       <w:r>
         <w:rPr>
           <w:b/>
@@ -1410,14 +1405,19 @@
         </w:rPr>
         <w:t>Network</w:t>
       </w:r>
+      <w:bookmarkEnd w:id="5"/>
+    </w:p>
+    <w:p>
+      <w:pPr>
+        <w:ind w:left="1418" w:firstLine="284"/>
+      </w:pPr>
+      <w:r>
+        <w:t>A játék kizárólag</w:t>
+      </w:r>
+      <w:bookmarkStart w:id="6" w:name="_GoBack"/>
       <w:bookmarkEnd w:id="6"/>
-    </w:p>
-    <w:p>
-      <w:pPr>
-        <w:ind w:left="1418" w:firstLine="284"/>
-      </w:pPr>
-      <w:r>
-        <w:t xml:space="preserve">A játék kizárólag LAN hálózaton játszható, azaz követelmény, hogy </w:t>
+      <w:r>
+        <w:t xml:space="preserve"> LAN hálózaton játszható, azaz követelmény, hogy </w:t>
       </w:r>
       <w:r>
         <w:t>a két játékos azonos alhálózatra csatlakozzon, IP címeik egy DHCP-hez tartozzanak és IPv4 tartományban.</w:t>
@@ -1512,7 +1512,7 @@
 </file>
 
 <file path=word/numbering.xml><?xml version="1.0" encoding="utf-8"?>
-<w:numbering xmlns:wpc="http://schemas.microsoft.com/office/word/2010/wordprocessingCanvas" xmlns:mc="http://schemas.openxmlformats.org/markup-compatibility/2006" xmlns:o="urn:schemas-microsoft-com:office:office" xmlns:r="http://schemas.openxmlformats.org/officeDocument/2006/relationships" xmlns:m="http://schemas.openxmlformats.org/officeDocument/2006/math" xmlns:v="urn:schemas-microsoft-com:vml" xmlns:wp14="http://schemas.microsoft.com/office/word/2010/wordprocessingDrawing" xmlns:wp="http://schemas.openxmlformats.org/drawingml/2006/wordprocessingDrawing" xmlns:w10="urn:schemas-microsoft-com:office:word" xmlns:w="http://schemas.openxmlformats.org/wordprocessingml/2006/main" xmlns:w14="http://schemas.microsoft.com/office/word/2010/wordml" xmlns:w15="http://schemas.microsoft.com/office/word/2012/wordml" xmlns:wpg="http://schemas.microsoft.com/office/word/2010/wordprocessingGroup" xmlns:wpi="http://schemas.microsoft.com/office/word/2010/wordprocessingInk" xmlns:wne="http://schemas.microsoft.com/office/word/2006/wordml" xmlns:wps="http://schemas.microsoft.com/office/word/2010/wordprocessingShape" mc:Ignorable="w14 w15 wp14">
+<w:numbering xmlns:wpc="http://schemas.microsoft.com/office/word/2010/wordprocessingCanvas" xmlns:cx="http://schemas.microsoft.com/office/drawing/2014/chartex" xmlns:cx1="http://schemas.microsoft.com/office/drawing/2015/9/8/chartex" xmlns:mc="http://schemas.openxmlformats.org/markup-compatibility/2006" xmlns:o="urn:schemas-microsoft-com:office:office" xmlns:r="http://schemas.openxmlformats.org/officeDocument/2006/relationships" xmlns:m="http://schemas.openxmlformats.org/officeDocument/2006/math" xmlns:v="urn:schemas-microsoft-com:vml" xmlns:wp14="http://schemas.microsoft.com/office/word/2010/wordprocessingDrawing" xmlns:wp="http://schemas.openxmlformats.org/drawingml/2006/wordprocessingDrawing" xmlns:w10="urn:schemas-microsoft-com:office:word" xmlns:w="http://schemas.openxmlformats.org/wordprocessingml/2006/main" xmlns:w14="http://schemas.microsoft.com/office/word/2010/wordml" xmlns:w15="http://schemas.microsoft.com/office/word/2012/wordml" xmlns:w16se="http://schemas.microsoft.com/office/word/2015/wordml/symex" xmlns:wpg="http://schemas.microsoft.com/office/word/2010/wordprocessingGroup" xmlns:wpi="http://schemas.microsoft.com/office/word/2010/wordprocessingInk" xmlns:wne="http://schemas.microsoft.com/office/word/2006/wordml" xmlns:wps="http://schemas.microsoft.com/office/word/2010/wordprocessingShape" mc:Ignorable="w14 w15 w16se wp14">
   <w:abstractNum w:abstractNumId="0" w15:restartNumberingAfterBreak="0">
     <w:nsid w:val="264E49CB"/>
     <w:multiLevelType w:val="hybridMultilevel"/>
@@ -1841,7 +1841,7 @@
 </file>
 
 <file path=word/styles.xml><?xml version="1.0" encoding="utf-8"?>
-<w:styles xmlns:mc="http://schemas.openxmlformats.org/markup-compatibility/2006" xmlns:r="http://schemas.openxmlformats.org/officeDocument/2006/relationships" xmlns:w="http://schemas.openxmlformats.org/wordprocessingml/2006/main" xmlns:w14="http://schemas.microsoft.com/office/word/2010/wordml" xmlns:w15="http://schemas.microsoft.com/office/word/2012/wordml" mc:Ignorable="w14 w15">
+<w:styles xmlns:mc="http://schemas.openxmlformats.org/markup-compatibility/2006" xmlns:r="http://schemas.openxmlformats.org/officeDocument/2006/relationships" xmlns:w="http://schemas.openxmlformats.org/wordprocessingml/2006/main" xmlns:w14="http://schemas.microsoft.com/office/word/2010/wordml" xmlns:w15="http://schemas.microsoft.com/office/word/2012/wordml" xmlns:w16se="http://schemas.microsoft.com/office/word/2015/wordml/symex" mc:Ignorable="w14 w15 w16se">
   <w:docDefaults>
     <w:rPrDefault>
       <w:rPr>
@@ -2626,7 +2626,7 @@
 </file>
 
 <file path=customXml/itemProps1.xml><?xml version="1.0" encoding="utf-8"?>
-<ds:datastoreItem xmlns:ds="http://schemas.openxmlformats.org/officeDocument/2006/customXml" ds:itemID="{E777A181-7132-43BA-978C-6F56740EBFC5}">
+<ds:datastoreItem xmlns:ds="http://schemas.openxmlformats.org/officeDocument/2006/customXml" ds:itemID="{99F65F08-07D7-4C81-862D-530842AD5649}">
   <ds:schemaRefs>
     <ds:schemaRef ds:uri="http://schemas.openxmlformats.org/officeDocument/2006/bibliography"/>
   </ds:schemaRefs>

</xml_diff>